<commit_message>
Update 1.3 Mobile Discussion.docx
made final changes to the 1st discussion, adding screenshots and finishing up final thoughts
</commit_message>
<xml_diff>
--- a/EID/1.3 Mobile Discussion.docx
+++ b/EID/1.3 Mobile Discussion.docx
@@ -67,7 +67,7 @@
           <w:noProof/>
         </w:rPr>
         <w:drawing>
-          <wp:inline distT="0" distB="0" distL="0" distR="0">
+          <wp:inline distT="0" distB="0" distL="0" distR="0" wp14:anchorId="514AAD68" wp14:editId="38EB489F">
             <wp:extent cx="5943600" cy="1355725"/>
             <wp:effectExtent l="0" t="0" r="0" b="3175"/>
             <wp:docPr id="1" name="Picture 1"/>
@@ -134,7 +134,7 @@
           <w:noProof/>
         </w:rPr>
         <w:drawing>
-          <wp:inline distT="0" distB="0" distL="0" distR="0">
+          <wp:inline distT="0" distB="0" distL="0" distR="0" wp14:anchorId="354DCD6F" wp14:editId="04CEF4B8">
             <wp:extent cx="1778000" cy="3654700"/>
             <wp:effectExtent l="0" t="0" r="0" b="3175"/>
             <wp:docPr id="2" name="Picture 2" descr="A screenshot of a cell phone&#10;&#10;Description automatically generated"/>
@@ -195,7 +195,7 @@
           <w:noProof/>
         </w:rPr>
         <w:drawing>
-          <wp:inline distT="0" distB="0" distL="0" distR="0">
+          <wp:inline distT="0" distB="0" distL="0" distR="0" wp14:anchorId="128EDEB5" wp14:editId="0E029183">
             <wp:extent cx="5943600" cy="2767965"/>
             <wp:effectExtent l="0" t="0" r="0" b="635"/>
             <wp:docPr id="3" name="Picture 3" descr="A screenshot of a cell phone&#10;&#10;Description automatically generated"/>
@@ -250,7 +250,7 @@
           <w:noProof/>
         </w:rPr>
         <w:drawing>
-          <wp:inline distT="0" distB="0" distL="0" distR="0" wp14:anchorId="5E5263AF" wp14:editId="19C71701">
+          <wp:inline distT="0" distB="0" distL="0" distR="0" wp14:anchorId="1394F435" wp14:editId="54694FC6">
             <wp:extent cx="1804125" cy="3708400"/>
             <wp:effectExtent l="0" t="0" r="0" b="0"/>
             <wp:docPr id="4" name="Picture 4" descr="A screenshot of a cell phone&#10;&#10;Description automatically generated"/>
@@ -294,8 +294,44 @@
     </w:p>
     <w:p/>
     <w:p>
+      <w:r>
+        <w:lastRenderedPageBreak/>
+        <w:t>The iOS</w:t>
+      </w:r>
+      <w:r>
+        <w:t xml:space="preserve"> app is different than the android application as well, it has been noticed that a </w:t>
+      </w:r>
+      <w:r>
+        <w:t>good many product</w:t>
+      </w:r>
+      <w:r>
+        <w:t xml:space="preserve"> from Microsoft are not consistent across different platforms.  Menus are different and not the same across different operating system platforms.  Commands and hotkeys, while understandable, </w:t>
+      </w:r>
+      <w:r>
+        <w:t>are not</w:t>
+      </w:r>
+      <w:r>
+        <w:t xml:space="preserve"> consistent.</w:t>
+      </w:r>
+    </w:p>
+    <w:p/>
+    <w:p>
+      <w:r>
+        <w:t xml:space="preserve">While the look of the product is very minimalistic, the changes in over all look and </w:t>
+      </w:r>
+      <w:proofErr w:type="gramStart"/>
+      <w:r>
+        <w:t>performance,  are</w:t>
+      </w:r>
+      <w:proofErr w:type="gramEnd"/>
+      <w:r>
+        <w:t xml:space="preserve"> a detriment to the usage of this product.  Other products of the same genre, such as Evernote have a more cons</w:t>
+      </w:r>
       <w:bookmarkStart w:id="0" w:name="_GoBack"/>
       <w:bookmarkEnd w:id="0"/>
+      <w:r>
+        <w:t>istent overall look, feel, and use.</w:t>
+      </w:r>
     </w:p>
     <w:sectPr>
       <w:pgSz w:w="12240" w:h="15840"/>

</xml_diff>